<commit_message>
General development documentation updated
</commit_message>
<xml_diff>
--- a/docs/private/Colors module documentation.docx
+++ b/docs/private/Colors module documentation.docx
@@ -507,13 +507,14 @@
         <w:pStyle w:val="Normal1"/>
         <w:jc w:val="center"/>
         <w:rPr>
-          <w:sz w:val="32"/>
-          <w:szCs w:val="32"/>
-        </w:rPr>
-      </w:pPr>
-      <w:r>
-        <w:rPr>
-          <w:b/>
+          <w:b w:val="false"/>
+          <w:bCs w:val="false"/>
+        </w:rPr>
+      </w:pPr>
+      <w:r>
+        <w:rPr>
+          <w:b w:val="false"/>
+          <w:bCs w:val="false"/>
           <w:sz w:val="32"/>
           <w:szCs w:val="32"/>
         </w:rPr>
@@ -541,7 +542,7 @@
       </w:r>
       <w:r>
         <w:rPr/>
-        <w:instrText xml:space="preserve"> XE " : : " </w:instrText>
+        <w:instrText xml:space="preserve"> XE " : : : " </w:instrText>
       </w:r>
       <w:r>
         <w:rPr/>
@@ -1035,6 +1036,28 @@
     </w:p>
     <w:p>
       <w:pPr>
+        <w:pStyle w:val="BodyText"/>
+        <w:numPr>
+          <w:ilvl w:val="0"/>
+          <w:numId w:val="0"/>
+        </w:numPr>
+        <w:bidi w:val="0"/>
+        <w:ind w:hanging="0" w:start="0"/>
+        <w:jc w:val="start"/>
+        <w:rPr>
+          <w:b/>
+          <w:bCs/>
+        </w:rPr>
+      </w:pPr>
+      <w:r>
+        <w:rPr>
+          <w:b/>
+          <w:bCs/>
+        </w:rPr>
+      </w:r>
+    </w:p>
+    <w:p>
+      <w:pPr>
         <w:pStyle w:val="Heading1"/>
         <w:numPr>
           <w:ilvl w:val="0"/>
@@ -1054,7 +1077,7 @@
         <w:rPr>
           <w:rFonts w:ascii="Arial" w:hAnsi="Arial"/>
         </w:rPr>
-        <w:instrText xml:space="preserve"> XE "1. The purposes of this document: : : " </w:instrText>
+        <w:instrText xml:space="preserve"> XE "1. The purposes of this document: : : : " </w:instrText>
       </w:r>
       <w:r>
         <w:rPr>
@@ -1122,7 +1145,7 @@
         <w:rPr>
           <w:rFonts w:ascii="Arial" w:hAnsi="Arial"/>
         </w:rPr>
-        <w:instrText xml:space="preserve"> XE "2. Colors module: : : " </w:instrText>
+        <w:instrText xml:space="preserve"> XE "2. Colors module: : : : " </w:instrText>
       </w:r>
       <w:r>
         <w:rPr>
@@ -1190,7 +1213,7 @@
         <w:rPr>
           <w:rFonts w:ascii="Arial" w:hAnsi="Arial"/>
         </w:rPr>
-        <w:instrText xml:space="preserve"> XE "3. The layout of the documentation and the module: : : " </w:instrText>
+        <w:instrText xml:space="preserve"> XE "3. The layout of the documentation and the module: : : : " </w:instrText>
       </w:r>
       <w:r>
         <w:rPr>
@@ -1262,7 +1285,7 @@
         <w:rPr>
           <w:rFonts w:ascii="Arial" w:hAnsi="Arial"/>
         </w:rPr>
-        <w:instrText xml:space="preserve"> XE "4. Interfaces: : : " </w:instrText>
+        <w:instrText xml:space="preserve"> XE "4. Interfaces: : : : " </w:instrText>
       </w:r>
       <w:r>
         <w:rPr>
@@ -1313,7 +1336,7 @@
         <w:rPr>
           <w:rFonts w:ascii="Arial" w:hAnsi="Arial"/>
         </w:rPr>
-        <w:instrText xml:space="preserve"> XE "4.1. Public interfaces: : : " </w:instrText>
+        <w:instrText xml:space="preserve"> XE "4.1. Public interfaces: : : : " </w:instrText>
       </w:r>
       <w:r>
         <w:rPr>
@@ -1382,7 +1405,7 @@
           <w:szCs w:val="30"/>
           <w:rFonts w:ascii="Arial" w:hAnsi="Arial"/>
         </w:rPr>
-        <w:instrText xml:space="preserve"> XE "void loadBuiltinColors( );: : : " </w:instrText>
+        <w:instrText xml:space="preserve"> XE "void loadBuiltinColors( );: : : : " </w:instrText>
       </w:r>
       <w:r>
         <w:rPr>
@@ -2585,40 +2608,6 @@
           <w:bCs w:val="false"/>
         </w:rPr>
         <w:t>After setting the new value, the colors of both components may fetched to be used for drawing the pixels on screen.</w:t>
-      </w:r>
-    </w:p>
-    <w:p>
-      <w:pPr>
-        <w:pStyle w:val="BodyText"/>
-        <w:bidi w:val="0"/>
-        <w:jc w:val="start"/>
-        <w:rPr>
-          <w:b w:val="false"/>
-          <w:bCs w:val="false"/>
-        </w:rPr>
-      </w:pPr>
-      <w:r>
-        <w:rPr>
-          <w:b w:val="false"/>
-          <w:bCs w:val="false"/>
-        </w:rPr>
-      </w:r>
-    </w:p>
-    <w:p>
-      <w:pPr>
-        <w:pStyle w:val="BodyText"/>
-        <w:bidi w:val="0"/>
-        <w:jc w:val="start"/>
-        <w:rPr>
-          <w:b w:val="false"/>
-          <w:bCs w:val="false"/>
-        </w:rPr>
-      </w:pPr>
-      <w:r>
-        <w:rPr>
-          <w:b w:val="false"/>
-          <w:bCs w:val="false"/>
-        </w:rPr>
       </w:r>
     </w:p>
     <w:p>

</xml_diff>